<commit_message>
done ký hiển thị người kí lên hợp đồng
</commit_message>
<xml_diff>
--- a/2021-SPT-HD cung cap  DV Internet.docx
+++ b/2021-SPT-HD cung cap  DV Internet.docx
@@ -13,7 +13,7 @@
           <w:noProof/>
         </w:rPr>
         <w:drawing>
-          <wp:anchor distT="0" distB="0" distL="0" distR="0" simplePos="0" relativeHeight="487387648" behindDoc="1" locked="0" layoutInCell="1" allowOverlap="1" wp14:anchorId="08041C4B" wp14:editId="20BE171B">
+          <wp:anchor distT="0" distB="0" distL="0" distR="0" simplePos="0" relativeHeight="487387648" behindDoc="1" locked="0" layoutInCell="1" allowOverlap="1" wp14:anchorId="08041C4B" wp14:editId="532953A3">
             <wp:simplePos x="0" y="0"/>
             <wp:positionH relativeFrom="page">
               <wp:posOffset>0</wp:posOffset>
@@ -1825,7 +1825,20 @@
         <w:rPr>
           <w:spacing w:val="-2"/>
         </w:rPr>
-        <w:t>……</w:t>
+        <w:t>…</w:t>
+      </w:r>
+      <w:r>
+        <w:rPr>
+          <w:spacing w:val="-2"/>
+          <w:lang w:val="en-US"/>
+        </w:rPr>
+        <w:t>…</w:t>
+      </w:r>
+      <w:r>
+        <w:rPr>
+          <w:spacing w:val="-2"/>
+        </w:rPr>
+        <w:t>…</w:t>
       </w:r>
       <w:r>
         <w:rPr>
@@ -1991,7 +2004,30 @@
           <w:spacing w:val="-2"/>
           <w:sz w:val="24"/>
         </w:rPr>
-        <w:t>.……</w:t>
+        <w:t>.…</w:t>
+      </w:r>
+      <w:r>
+        <w:rPr>
+          <w:spacing w:val="-2"/>
+          <w:sz w:val="24"/>
+          <w:lang w:val="en-US"/>
+        </w:rPr>
+        <w:t>..</w:t>
+      </w:r>
+      <w:r>
+        <w:rPr>
+          <w:spacing w:val="-2"/>
+          <w:sz w:val="24"/>
+        </w:rPr>
+        <w:t>…</w:t>
+      </w:r>
+      <w:r>
+        <w:rPr>
+          <w:spacing w:val="-2"/>
+          <w:sz w:val="24"/>
+          <w:lang w:val="en-US"/>
+        </w:rPr>
+        <w:t>..</w:t>
       </w:r>
       <w:r>
         <w:rPr>
@@ -2072,6 +2108,14 @@
         <w:rPr>
           <w:spacing w:val="-2"/>
           <w:sz w:val="24"/>
+          <w:lang w:val="en-US"/>
+        </w:rPr>
+        <w:t>…...</w:t>
+      </w:r>
+      <w:r>
+        <w:rPr>
+          <w:spacing w:val="-2"/>
+          <w:sz w:val="24"/>
         </w:rPr>
         <w:t>…</w:t>
       </w:r>
@@ -2190,7 +2234,20 @@
         <w:rPr>
           <w:sz w:val="24"/>
         </w:rPr>
-        <w:t>……Ngày</w:t>
+        <w:t>……</w:t>
+      </w:r>
+      <w:r>
+        <w:rPr>
+          <w:sz w:val="24"/>
+          <w:lang w:val="en-US"/>
+        </w:rPr>
+        <w:t>...</w:t>
+      </w:r>
+      <w:r>
+        <w:rPr>
+          <w:sz w:val="24"/>
+        </w:rPr>
+        <w:t>Ngày</w:t>
       </w:r>
       <w:r>
         <w:rPr>
@@ -2251,7 +2308,20 @@
         <w:rPr>
           <w:sz w:val="24"/>
         </w:rPr>
-        <w:t>…Nơi</w:t>
+        <w:t>…</w:t>
+      </w:r>
+      <w:r>
+        <w:rPr>
+          <w:sz w:val="24"/>
+          <w:lang w:val="en-US"/>
+        </w:rPr>
+        <w:t>…..</w:t>
+      </w:r>
+      <w:r>
+        <w:rPr>
+          <w:sz w:val="24"/>
+        </w:rPr>
+        <w:t>Nơi</w:t>
       </w:r>
       <w:r>
         <w:rPr>
@@ -2377,7 +2447,19 @@
         <w:rPr>
           <w:sz w:val="24"/>
         </w:rPr>
-        <w:t>…………….Ngày</w:t>
+        <w:t>……………</w:t>
+      </w:r>
+      <w:r>
+        <w:rPr>
+          <w:sz w:val="24"/>
+        </w:rPr>
+        <w:t>…</w:t>
+      </w:r>
+      <w:r>
+        <w:rPr>
+          <w:sz w:val="24"/>
+        </w:rPr>
+        <w:t>Ngày</w:t>
       </w:r>
       <w:r>
         <w:rPr>
@@ -2413,7 +2495,20 @@
         <w:rPr>
           <w:sz w:val="24"/>
         </w:rPr>
-        <w:t>…………Nơi</w:t>
+        <w:t>…………</w:t>
+      </w:r>
+      <w:r>
+        <w:rPr>
+          <w:sz w:val="24"/>
+          <w:lang w:val="en-US"/>
+        </w:rPr>
+        <w:t>……</w:t>
+      </w:r>
+      <w:r>
+        <w:rPr>
+          <w:sz w:val="24"/>
+        </w:rPr>
+        <w:t>Nơi</w:t>
       </w:r>
       <w:r>
         <w:rPr>
@@ -2630,7 +2725,37 @@
           <w:spacing w:val="-2"/>
           <w:sz w:val="24"/>
         </w:rPr>
-        <w:t>……………...Của:</w:t>
+        <w:t>……………</w:t>
+      </w:r>
+      <w:r>
+        <w:rPr>
+          <w:spacing w:val="-2"/>
+          <w:sz w:val="24"/>
+          <w:lang w:val="en-US"/>
+        </w:rPr>
+        <w:t>.</w:t>
+      </w:r>
+      <w:r>
+        <w:rPr>
+          <w:spacing w:val="-2"/>
+          <w:sz w:val="24"/>
+        </w:rPr>
+        <w:t>…</w:t>
+      </w:r>
+      <w:r>
+        <w:rPr>
+          <w:spacing w:val="-2"/>
+          <w:sz w:val="24"/>
+          <w:lang w:val="en-US"/>
+        </w:rPr>
+        <w:t>..</w:t>
+      </w:r>
+      <w:r>
+        <w:rPr>
+          <w:spacing w:val="-2"/>
+          <w:sz w:val="24"/>
+        </w:rPr>
+        <w:t>.Của:</w:t>
       </w:r>
       <w:r>
         <w:rPr>
@@ -2692,8 +2817,24 @@
         <w:rPr>
           <w:spacing w:val="-2"/>
           <w:sz w:val="24"/>
+          <w:lang w:val="en-US"/>
         </w:rPr>
         <w:t>…</w:t>
+      </w:r>
+      <w:r>
+        <w:rPr>
+          <w:spacing w:val="-2"/>
+          <w:sz w:val="24"/>
+        </w:rPr>
+        <w:t>…</w:t>
+      </w:r>
+      <w:r>
+        <w:rPr>
+          <w:spacing w:val="-2"/>
+          <w:sz w:val="24"/>
+          <w:lang w:val="en-US"/>
+        </w:rPr>
+        <w:t>.</w:t>
       </w:r>
     </w:p>
     <w:p>
@@ -2755,7 +2896,8 @@
       <w:r>
         <w:rPr>
           <w:spacing w:val="-2"/>
-          <w:sz w:val="24"/>
+          <w:sz w:val="18"/>
+          <w:szCs w:val="18"/>
           <w:lang w:val="en-US"/>
         </w:rPr>
         <w:t>(1</w:t>
@@ -2763,7 +2905,8 @@
       <w:r>
         <w:rPr>
           <w:spacing w:val="-2"/>
-          <w:sz w:val="24"/>
+          <w:sz w:val="18"/>
+          <w:szCs w:val="18"/>
           <w:lang w:val="en-US"/>
         </w:rPr>
         <w:t>7</w:t>
@@ -2771,7 +2914,8 @@
       <w:r>
         <w:rPr>
           <w:spacing w:val="-2"/>
-          <w:sz w:val="24"/>
+          <w:sz w:val="18"/>
+          <w:szCs w:val="18"/>
           <w:lang w:val="en-US"/>
         </w:rPr>
         <w:t>)</w:t>
@@ -2812,7 +2956,8 @@
       <w:r>
         <w:rPr>
           <w:spacing w:val="-2"/>
-          <w:sz w:val="24"/>
+          <w:sz w:val="18"/>
+          <w:szCs w:val="18"/>
           <w:lang w:val="en-US"/>
         </w:rPr>
         <w:t>(1</w:t>
@@ -2820,7 +2965,8 @@
       <w:r>
         <w:rPr>
           <w:spacing w:val="-2"/>
-          <w:sz w:val="24"/>
+          <w:sz w:val="18"/>
+          <w:szCs w:val="18"/>
           <w:lang w:val="en-US"/>
         </w:rPr>
         <w:t>8</w:t>
@@ -2828,7 +2974,8 @@
       <w:r>
         <w:rPr>
           <w:spacing w:val="-2"/>
-          <w:sz w:val="24"/>
+          <w:sz w:val="18"/>
+          <w:szCs w:val="18"/>
           <w:lang w:val="en-US"/>
         </w:rPr>
         <w:t>)</w:t>
@@ -2853,7 +3000,37 @@
           <w:spacing w:val="-2"/>
           <w:sz w:val="24"/>
         </w:rPr>
-        <w:t>…..….......</w:t>
+        <w:t>…</w:t>
+      </w:r>
+      <w:r>
+        <w:rPr>
+          <w:spacing w:val="-2"/>
+          <w:sz w:val="24"/>
+          <w:lang w:val="en-US"/>
+        </w:rPr>
+        <w:t>…</w:t>
+      </w:r>
+      <w:r>
+        <w:rPr>
+          <w:spacing w:val="-2"/>
+          <w:sz w:val="24"/>
+        </w:rPr>
+        <w:t>..…....</w:t>
+      </w:r>
+      <w:r>
+        <w:rPr>
+          <w:spacing w:val="-2"/>
+          <w:sz w:val="24"/>
+          <w:lang w:val="en-US"/>
+        </w:rPr>
+        <w:t>.....</w:t>
+      </w:r>
+      <w:r>
+        <w:rPr>
+          <w:spacing w:val="-2"/>
+          <w:sz w:val="24"/>
+        </w:rPr>
+        <w:t>...</w:t>
       </w:r>
       <w:r>
         <w:rPr>
@@ -2905,7 +3082,8 @@
       <w:r>
         <w:rPr>
           <w:spacing w:val="-2"/>
-          <w:sz w:val="24"/>
+          <w:sz w:val="18"/>
+          <w:szCs w:val="18"/>
           <w:lang w:val="en-US"/>
         </w:rPr>
         <w:t>(</w:t>
@@ -2913,7 +3091,8 @@
       <w:r>
         <w:rPr>
           <w:spacing w:val="-2"/>
-          <w:sz w:val="24"/>
+          <w:sz w:val="18"/>
+          <w:szCs w:val="18"/>
           <w:lang w:val="en-US"/>
         </w:rPr>
         <w:t>19</w:t>
@@ -2921,7 +3100,8 @@
       <w:r>
         <w:rPr>
           <w:spacing w:val="-2"/>
-          <w:sz w:val="24"/>
+          <w:sz w:val="18"/>
+          <w:szCs w:val="18"/>
           <w:lang w:val="en-US"/>
         </w:rPr>
         <w:t>)</w:t>
@@ -2931,7 +3111,37 @@
           <w:spacing w:val="-2"/>
           <w:sz w:val="24"/>
         </w:rPr>
-        <w:t>……………………………………………………………………..…………….....</w:t>
+        <w:t>……………………………………………………………………..…</w:t>
+      </w:r>
+      <w:r>
+        <w:rPr>
+          <w:spacing w:val="-2"/>
+          <w:sz w:val="24"/>
+          <w:lang w:val="en-US"/>
+        </w:rPr>
+        <w:t>...</w:t>
+      </w:r>
+      <w:r>
+        <w:rPr>
+          <w:spacing w:val="-2"/>
+          <w:sz w:val="24"/>
+        </w:rPr>
+        <w:t>…………</w:t>
+      </w:r>
+      <w:r>
+        <w:rPr>
+          <w:spacing w:val="-2"/>
+          <w:sz w:val="24"/>
+          <w:lang w:val="en-US"/>
+        </w:rPr>
+        <w:t>…</w:t>
+      </w:r>
+      <w:r>
+        <w:rPr>
+          <w:spacing w:val="-2"/>
+          <w:sz w:val="24"/>
+        </w:rPr>
+        <w:t>.....</w:t>
       </w:r>
       <w:r>
         <w:rPr>
@@ -3028,7 +3238,8 @@
       <w:r>
         <w:rPr>
           <w:spacing w:val="-2"/>
-          <w:sz w:val="24"/>
+          <w:sz w:val="18"/>
+          <w:szCs w:val="18"/>
           <w:lang w:val="en-US"/>
         </w:rPr>
         <w:t>(</w:t>
@@ -3036,7 +3247,8 @@
       <w:r>
         <w:rPr>
           <w:spacing w:val="-2"/>
-          <w:sz w:val="24"/>
+          <w:sz w:val="18"/>
+          <w:szCs w:val="18"/>
           <w:lang w:val="en-US"/>
         </w:rPr>
         <w:t>20</w:t>
@@ -3044,7 +3256,8 @@
       <w:r>
         <w:rPr>
           <w:spacing w:val="-2"/>
-          <w:sz w:val="24"/>
+          <w:sz w:val="18"/>
+          <w:szCs w:val="18"/>
           <w:lang w:val="en-US"/>
         </w:rPr>
         <w:t>)</w:t>
@@ -3054,7 +3267,37 @@
           <w:spacing w:val="-2"/>
           <w:sz w:val="24"/>
         </w:rPr>
-        <w:t>…………………………………………………………..……….</w:t>
+        <w:t>……………………………………………………</w:t>
+      </w:r>
+      <w:r>
+        <w:rPr>
+          <w:spacing w:val="-2"/>
+          <w:sz w:val="24"/>
+          <w:lang w:val="en-US"/>
+        </w:rPr>
+        <w:t>...</w:t>
+      </w:r>
+      <w:r>
+        <w:rPr>
+          <w:spacing w:val="-2"/>
+          <w:sz w:val="24"/>
+        </w:rPr>
+        <w:t>……..……</w:t>
+      </w:r>
+      <w:r>
+        <w:rPr>
+          <w:spacing w:val="-2"/>
+          <w:sz w:val="24"/>
+          <w:lang w:val="en-US"/>
+        </w:rPr>
+        <w:t>…</w:t>
+      </w:r>
+      <w:r>
+        <w:rPr>
+          <w:spacing w:val="-2"/>
+          <w:sz w:val="24"/>
+        </w:rPr>
+        <w:t>….</w:t>
       </w:r>
     </w:p>
     <w:p>
@@ -3156,7 +3399,8 @@
       <w:r>
         <w:rPr>
           <w:spacing w:val="-2"/>
-          <w:sz w:val="24"/>
+          <w:sz w:val="18"/>
+          <w:szCs w:val="18"/>
           <w:lang w:val="en-US"/>
         </w:rPr>
         <w:t>(</w:t>
@@ -3164,7 +3408,8 @@
       <w:r>
         <w:rPr>
           <w:spacing w:val="-2"/>
-          <w:sz w:val="24"/>
+          <w:sz w:val="18"/>
+          <w:szCs w:val="18"/>
           <w:lang w:val="en-US"/>
         </w:rPr>
         <w:t>21</w:t>
@@ -3172,7 +3417,8 @@
       <w:r>
         <w:rPr>
           <w:spacing w:val="-2"/>
-          <w:sz w:val="24"/>
+          <w:sz w:val="18"/>
+          <w:szCs w:val="18"/>
           <w:lang w:val="en-US"/>
         </w:rPr>
         <w:t>)</w:t>
@@ -3182,7 +3428,52 @@
           <w:spacing w:val="-2"/>
           <w:sz w:val="24"/>
         </w:rPr>
-        <w:t>……………………………………………………………….……</w:t>
+        <w:t>………………………………………………………</w:t>
+      </w:r>
+      <w:r>
+        <w:rPr>
+          <w:spacing w:val="-2"/>
+          <w:sz w:val="24"/>
+          <w:lang w:val="en-US"/>
+        </w:rPr>
+        <w:t>...</w:t>
+      </w:r>
+      <w:r>
+        <w:rPr>
+          <w:spacing w:val="-2"/>
+          <w:sz w:val="24"/>
+        </w:rPr>
+        <w:t>………</w:t>
+      </w:r>
+      <w:r>
+        <w:rPr>
+          <w:spacing w:val="-2"/>
+          <w:sz w:val="24"/>
+          <w:lang w:val="en-US"/>
+        </w:rPr>
+        <w:t>..</w:t>
+      </w:r>
+      <w:r>
+        <w:rPr>
+          <w:spacing w:val="-2"/>
+          <w:sz w:val="24"/>
+        </w:rPr>
+        <w:t>.</w:t>
+      </w:r>
+      <w:r>
+        <w:rPr>
+          <w:spacing w:val="-2"/>
+          <w:sz w:val="24"/>
+          <w:lang w:val="en-US"/>
+        </w:rPr>
+        <w:t>..</w:t>
+      </w:r>
+      <w:r>
+        <w:rPr>
+          <w:spacing w:val="-2"/>
+          <w:sz w:val="24"/>
+        </w:rPr>
+        <w:t>……</w:t>
       </w:r>
       <w:r>
         <w:rPr>
@@ -3254,7 +3545,8 @@
       <w:r>
         <w:rPr>
           <w:spacing w:val="-2"/>
-          <w:sz w:val="24"/>
+          <w:sz w:val="18"/>
+          <w:szCs w:val="18"/>
           <w:lang w:val="en-US"/>
         </w:rPr>
         <w:t>(2</w:t>
@@ -3262,7 +3554,8 @@
       <w:r>
         <w:rPr>
           <w:spacing w:val="-2"/>
-          <w:sz w:val="24"/>
+          <w:sz w:val="18"/>
+          <w:szCs w:val="18"/>
           <w:lang w:val="en-US"/>
         </w:rPr>
         <w:t>2</w:t>
@@ -3270,7 +3563,8 @@
       <w:r>
         <w:rPr>
           <w:spacing w:val="-2"/>
-          <w:sz w:val="24"/>
+          <w:sz w:val="18"/>
+          <w:szCs w:val="18"/>
           <w:lang w:val="en-US"/>
         </w:rPr>
         <w:t>)</w:t>
@@ -3280,7 +3574,22 @@
           <w:spacing w:val="-2"/>
           <w:sz w:val="24"/>
         </w:rPr>
-        <w:t>……………………………………………………………………............</w:t>
+        <w:t>……………………………………………………………………...</w:t>
+      </w:r>
+      <w:r>
+        <w:rPr>
+          <w:spacing w:val="-2"/>
+          <w:sz w:val="24"/>
+          <w:lang w:val="en-US"/>
+        </w:rPr>
+        <w:t>.......</w:t>
+      </w:r>
+      <w:r>
+        <w:rPr>
+          <w:spacing w:val="-2"/>
+          <w:sz w:val="24"/>
+        </w:rPr>
+        <w:t>.........</w:t>
       </w:r>
     </w:p>
     <w:p>
@@ -3329,7 +3638,8 @@
       <w:r>
         <w:rPr>
           <w:spacing w:val="-2"/>
-          <w:sz w:val="24"/>
+          <w:sz w:val="18"/>
+          <w:szCs w:val="18"/>
           <w:lang w:val="en-US"/>
         </w:rPr>
         <w:t>(2</w:t>
@@ -3337,7 +3647,8 @@
       <w:r>
         <w:rPr>
           <w:spacing w:val="-2"/>
-          <w:sz w:val="24"/>
+          <w:sz w:val="18"/>
+          <w:szCs w:val="18"/>
           <w:lang w:val="en-US"/>
         </w:rPr>
         <w:t>3</w:t>
@@ -3345,7 +3656,8 @@
       <w:r>
         <w:rPr>
           <w:spacing w:val="-2"/>
-          <w:sz w:val="24"/>
+          <w:sz w:val="18"/>
+          <w:szCs w:val="18"/>
           <w:lang w:val="en-US"/>
         </w:rPr>
         <w:t>)</w:t>
@@ -3389,7 +3701,8 @@
       <w:r>
         <w:rPr>
           <w:spacing w:val="-2"/>
-          <w:sz w:val="24"/>
+          <w:sz w:val="18"/>
+          <w:szCs w:val="18"/>
           <w:lang w:val="en-US"/>
         </w:rPr>
         <w:t>(2</w:t>
@@ -3397,7 +3710,8 @@
       <w:r>
         <w:rPr>
           <w:spacing w:val="-2"/>
-          <w:sz w:val="24"/>
+          <w:sz w:val="18"/>
+          <w:szCs w:val="18"/>
           <w:lang w:val="en-US"/>
         </w:rPr>
         <w:t>4</w:t>
@@ -3405,7 +3719,8 @@
       <w:r>
         <w:rPr>
           <w:spacing w:val="-2"/>
-          <w:sz w:val="24"/>
+          <w:sz w:val="18"/>
+          <w:szCs w:val="18"/>
           <w:lang w:val="en-US"/>
         </w:rPr>
         <w:t>)</w:t>
@@ -3458,7 +3773,8 @@
       <w:r>
         <w:rPr>
           <w:spacing w:val="-2"/>
-          <w:sz w:val="24"/>
+          <w:sz w:val="18"/>
+          <w:szCs w:val="18"/>
           <w:lang w:val="en-US"/>
         </w:rPr>
         <w:t>(2</w:t>
@@ -3466,7 +3782,8 @@
       <w:r>
         <w:rPr>
           <w:spacing w:val="-2"/>
-          <w:sz w:val="24"/>
+          <w:sz w:val="18"/>
+          <w:szCs w:val="18"/>
           <w:lang w:val="en-US"/>
         </w:rPr>
         <w:t>5</w:t>
@@ -3474,7 +3791,8 @@
       <w:r>
         <w:rPr>
           <w:spacing w:val="-2"/>
-          <w:sz w:val="24"/>
+          <w:sz w:val="18"/>
+          <w:szCs w:val="18"/>
           <w:lang w:val="en-US"/>
         </w:rPr>
         <w:t>)</w:t>
@@ -3485,6 +3803,22 @@
           <w:sz w:val="24"/>
         </w:rPr>
         <w:t>…</w:t>
+      </w:r>
+      <w:r>
+        <w:rPr>
+          <w:spacing w:val="-2"/>
+          <w:sz w:val="24"/>
+          <w:lang w:val="en-US"/>
+        </w:rPr>
+        <w:t>…</w:t>
+      </w:r>
+      <w:r>
+        <w:rPr>
+          <w:spacing w:val="-2"/>
+          <w:sz w:val="24"/>
+          <w:lang w:val="en-US"/>
+        </w:rPr>
+        <w:t>….</w:t>
       </w:r>
       <w:r>
         <w:rPr>
@@ -3789,7 +4123,8 @@
       <w:r>
         <w:rPr>
           <w:spacing w:val="-2"/>
-          <w:sz w:val="24"/>
+          <w:sz w:val="18"/>
+          <w:szCs w:val="18"/>
           <w:lang w:val="en-US"/>
         </w:rPr>
         <w:t>(2</w:t>
@@ -3797,7 +4132,8 @@
       <w:r>
         <w:rPr>
           <w:spacing w:val="-2"/>
-          <w:sz w:val="24"/>
+          <w:sz w:val="18"/>
+          <w:szCs w:val="18"/>
           <w:lang w:val="en-US"/>
         </w:rPr>
         <w:t>6</w:t>
@@ -3805,7 +4141,8 @@
       <w:r>
         <w:rPr>
           <w:spacing w:val="-2"/>
-          <w:sz w:val="24"/>
+          <w:sz w:val="18"/>
+          <w:szCs w:val="18"/>
           <w:lang w:val="en-US"/>
         </w:rPr>
         <w:t>)</w:t>
@@ -3819,6 +4156,14 @@
       </w:r>
       <w:r>
         <w:rPr>
+          <w:b/>
+          <w:sz w:val="24"/>
+          <w:lang w:val="en-US"/>
+        </w:rPr>
+        <w:t xml:space="preserve">               </w:t>
+      </w:r>
+      <w:r>
+        <w:rPr>
           <w:sz w:val="24"/>
         </w:rPr>
         <w:t>Chức</w:t>
@@ -3839,7 +4184,8 @@
       <w:r>
         <w:rPr>
           <w:spacing w:val="-2"/>
-          <w:sz w:val="24"/>
+          <w:sz w:val="18"/>
+          <w:szCs w:val="18"/>
           <w:lang w:val="en-US"/>
         </w:rPr>
         <w:t>(2</w:t>
@@ -3847,7 +4193,8 @@
       <w:r>
         <w:rPr>
           <w:spacing w:val="-2"/>
-          <w:sz w:val="24"/>
+          <w:sz w:val="18"/>
+          <w:szCs w:val="18"/>
           <w:lang w:val="en-US"/>
         </w:rPr>
         <w:t>7</w:t>
@@ -3855,7 +4202,8 @@
       <w:r>
         <w:rPr>
           <w:spacing w:val="-2"/>
-          <w:sz w:val="24"/>
+          <w:sz w:val="18"/>
+          <w:szCs w:val="18"/>
           <w:lang w:val="en-US"/>
         </w:rPr>
         <w:t>)</w:t>
@@ -5212,6 +5560,8 @@
       <w:r>
         <w:rPr>
           <w:spacing w:val="-2"/>
+          <w:sz w:val="18"/>
+          <w:szCs w:val="18"/>
           <w:lang w:val="en-US"/>
         </w:rPr>
         <w:t>(2</w:t>
@@ -5219,6 +5569,8 @@
       <w:r>
         <w:rPr>
           <w:spacing w:val="-2"/>
+          <w:sz w:val="18"/>
+          <w:szCs w:val="18"/>
           <w:lang w:val="en-US"/>
         </w:rPr>
         <w:t>8</w:t>
@@ -5226,6 +5578,8 @@
       <w:r>
         <w:rPr>
           <w:spacing w:val="-2"/>
+          <w:sz w:val="18"/>
+          <w:szCs w:val="18"/>
           <w:lang w:val="en-US"/>
         </w:rPr>
         <w:t>)</w:t>
@@ -5242,6 +5596,8 @@
       <w:r>
         <w:rPr>
           <w:spacing w:val="-2"/>
+          <w:sz w:val="18"/>
+          <w:szCs w:val="18"/>
           <w:lang w:val="en-US"/>
         </w:rPr>
         <w:t>(2</w:t>
@@ -5249,6 +5605,8 @@
       <w:r>
         <w:rPr>
           <w:spacing w:val="-2"/>
+          <w:sz w:val="18"/>
+          <w:szCs w:val="18"/>
           <w:lang w:val="en-US"/>
         </w:rPr>
         <w:t>9</w:t>
@@ -5256,15 +5614,31 @@
       <w:r>
         <w:rPr>
           <w:spacing w:val="-2"/>
+          <w:sz w:val="18"/>
+          <w:szCs w:val="18"/>
           <w:lang w:val="en-US"/>
         </w:rPr>
-        <w:t>)…</w:t>
+        <w:t>)</w:t>
+      </w:r>
+      <w:r>
+        <w:rPr>
+          <w:spacing w:val="-2"/>
+          <w:lang w:val="en-US"/>
+        </w:rPr>
+        <w:t>…</w:t>
       </w:r>
       <w:r>
         <w:rPr>
           <w:spacing w:val="-2"/>
         </w:rPr>
         <w:t>………</w:t>
+      </w:r>
+      <w:r>
+        <w:rPr>
+          <w:spacing w:val="-2"/>
+          <w:lang w:val="en-US"/>
+        </w:rPr>
+        <w:t>…</w:t>
       </w:r>
       <w:r>
         <w:rPr>
@@ -5361,7 +5735,8 @@
       <w:r>
         <w:rPr>
           <w:spacing w:val="-2"/>
-          <w:sz w:val="24"/>
+          <w:sz w:val="18"/>
+          <w:szCs w:val="18"/>
           <w:lang w:val="en-US"/>
         </w:rPr>
         <w:t>(</w:t>
@@ -5369,7 +5744,8 @@
       <w:r>
         <w:rPr>
           <w:spacing w:val="-2"/>
-          <w:sz w:val="24"/>
+          <w:sz w:val="18"/>
+          <w:szCs w:val="18"/>
           <w:lang w:val="en-US"/>
         </w:rPr>
         <w:t>30</w:t>
@@ -5377,10 +5753,20 @@
       <w:r>
         <w:rPr>
           <w:spacing w:val="-2"/>
-          <w:sz w:val="24"/>
+          <w:sz w:val="18"/>
+          <w:szCs w:val="18"/>
           <w:lang w:val="en-US"/>
         </w:rPr>
         <w:t>)</w:t>
+      </w:r>
+      <w:r>
+        <w:rPr>
+          <w:spacing w:val="-2"/>
+          <w:sz w:val="18"/>
+          <w:szCs w:val="18"/>
+          <w:lang w:val="en-US"/>
+        </w:rPr>
+        <w:t>..</w:t>
       </w:r>
       <w:r>
         <w:rPr>
@@ -5536,7 +5922,8 @@
       <w:r>
         <w:rPr>
           <w:spacing w:val="-2"/>
-          <w:sz w:val="24"/>
+          <w:sz w:val="18"/>
+          <w:szCs w:val="18"/>
           <w:lang w:val="en-US"/>
         </w:rPr>
         <w:t>(</w:t>
@@ -5544,7 +5931,8 @@
       <w:r>
         <w:rPr>
           <w:spacing w:val="-2"/>
-          <w:sz w:val="24"/>
+          <w:sz w:val="18"/>
+          <w:szCs w:val="18"/>
           <w:lang w:val="en-US"/>
         </w:rPr>
         <w:t>31</w:t>
@@ -5552,7 +5940,8 @@
       <w:r>
         <w:rPr>
           <w:spacing w:val="-2"/>
-          <w:sz w:val="24"/>
+          <w:sz w:val="18"/>
+          <w:szCs w:val="18"/>
           <w:lang w:val="en-US"/>
         </w:rPr>
         <w:t>)</w:t>
@@ -12809,7 +13198,9 @@
             <w:pPr>
               <w:pStyle w:val="TableParagraph"/>
               <w:rPr>
-                <w:sz w:val="26"/>
+                <w:spacing w:val="-2"/>
+                <w:sz w:val="24"/>
+                <w:lang w:val="en-US"/>
               </w:rPr>
             </w:pPr>
             <w:r>
@@ -12818,12 +13209,43 @@
                 <w:sz w:val="24"/>
                 <w:lang w:val="en-US"/>
               </w:rPr>
-              <w:t xml:space="preserve">            (3</w:t>
+              <w:t xml:space="preserve">            </w:t>
+            </w:r>
+          </w:p>
+          <w:p>
+            <w:pPr>
+              <w:pStyle w:val="TableParagraph"/>
+              <w:tabs>
+                <w:tab w:val="left" w:pos="820"/>
+              </w:tabs>
+              <w:rPr>
+                <w:sz w:val="18"/>
+                <w:szCs w:val="18"/>
+              </w:rPr>
+            </w:pPr>
+            <w:r>
+              <w:rPr>
+                <w:spacing w:val="-2"/>
+                <w:sz w:val="18"/>
+                <w:szCs w:val="18"/>
+                <w:lang w:val="en-US"/>
+              </w:rPr>
+              <w:t xml:space="preserve">                 </w:t>
             </w:r>
             <w:r>
               <w:rPr>
                 <w:spacing w:val="-2"/>
-                <w:sz w:val="24"/>
+                <w:sz w:val="18"/>
+                <w:szCs w:val="18"/>
+                <w:lang w:val="en-US"/>
+              </w:rPr>
+              <w:t>(3</w:t>
+            </w:r>
+            <w:r>
+              <w:rPr>
+                <w:spacing w:val="-2"/>
+                <w:sz w:val="18"/>
+                <w:szCs w:val="18"/>
                 <w:lang w:val="en-US"/>
               </w:rPr>
               <w:t>2</w:t>
@@ -12831,7 +13253,8 @@
             <w:r>
               <w:rPr>
                 <w:spacing w:val="-2"/>
-                <w:sz w:val="24"/>
+                <w:sz w:val="18"/>
+                <w:szCs w:val="18"/>
                 <w:lang w:val="en-US"/>
               </w:rPr>
               <w:t>)</w:t>
@@ -12884,18 +13307,40 @@
                 <w:sz w:val="26"/>
               </w:rPr>
             </w:pPr>
+          </w:p>
+          <w:p>
+            <w:pPr>
+              <w:pStyle w:val="TableParagraph"/>
+              <w:tabs>
+                <w:tab w:val="left" w:pos="730"/>
+              </w:tabs>
+              <w:rPr>
+                <w:sz w:val="18"/>
+                <w:szCs w:val="18"/>
+              </w:rPr>
+            </w:pPr>
             <w:r>
               <w:rPr>
                 <w:spacing w:val="-2"/>
                 <w:sz w:val="24"/>
                 <w:lang w:val="en-US"/>
               </w:rPr>
-              <w:t xml:space="preserve">             (3</w:t>
+              <w:t xml:space="preserve">             </w:t>
             </w:r>
             <w:r>
               <w:rPr>
                 <w:spacing w:val="-2"/>
-                <w:sz w:val="24"/>
+                <w:sz w:val="18"/>
+                <w:szCs w:val="18"/>
+                <w:lang w:val="en-US"/>
+              </w:rPr>
+              <w:t>(3</w:t>
+            </w:r>
+            <w:r>
+              <w:rPr>
+                <w:spacing w:val="-2"/>
+                <w:sz w:val="18"/>
+                <w:szCs w:val="18"/>
                 <w:lang w:val="en-US"/>
               </w:rPr>
               <w:t>3</w:t>
@@ -12903,7 +13348,8 @@
             <w:r>
               <w:rPr>
                 <w:spacing w:val="-2"/>
-                <w:sz w:val="24"/>
+                <w:sz w:val="18"/>
+                <w:szCs w:val="18"/>
                 <w:lang w:val="en-US"/>
               </w:rPr>
               <w:t>)</w:t>

</xml_diff>